<commit_message>
fixed pdf output and updated some text
</commit_message>
<xml_diff>
--- a/Tooth_Growth_Analysis.docx
+++ b/Tooth_Growth_Analysis.docx
@@ -1218,7 +1218,7 @@
     <w:bookmarkEnd w:id="26"/>
     <w:p>
       <w:r>
-        <w:t xml:space="preserve">Some smaple anlaysis</w:t>
+        <w:t xml:space="preserve">Some sample analysis</w:t>
       </w:r>
     </w:p>
     <w:bookmarkStart w:id="27" w:name="dose0.5-to-dose1.0"/>
@@ -1322,7 +1322,7 @@
     </w:p>
     <w:p>
       <w:r>
-        <w:t xml:space="preserve">The confidence interval differents between tooth length at these doses is 6.3143 to 11.2657 which does not contain 0.</w:t>
+        <w:t xml:space="preserve">The confidence interval difference between tooth length at these doses is 6.3143 to 11.2657 which does not contain 0.</w:t>
       </w:r>
     </w:p>
     <w:bookmarkStart w:id="28" w:name="dose1.0-to-dose2.0"/>
@@ -1588,21 +1588,25 @@
       </w:r>
     </w:p>
     <w:bookmarkEnd w:id="33"/>
-    <w:bookmarkStart w:id="34" w:name="hypothesis-to-be-tested."/>
+    <w:bookmarkStart w:id="34" w:name="hypothesis-to-be-tested-orange-juice-is-more-effective-produces-more-tooth-growth-than-vitamin-c"/>
     <w:p>
       <w:pPr>
         <w:pStyle w:val="Heading3"/>
       </w:pPr>
       <w:r>
-        <w:t xml:space="preserve">Hypothesis to be tested.</w:t>
+        <w:t xml:space="preserve">Hypothesis to be tested:</w:t>
+      </w:r>
+      <w:r>
+        <w:t xml:space="preserve"> </w:t>
+      </w:r>
+      <w:r>
+        <w:rPr>
+          <w:i/>
+        </w:rPr>
+        <w:t xml:space="preserve">Orange Juice is more effective (produces more tooth growth) than Vitamin C</w:t>
       </w:r>
     </w:p>
     <w:bookmarkEnd w:id="34"/>
-    <w:p>
-      <w:r>
-        <w:t xml:space="preserve">Orange Juice is more effective (produces more tooth growth) than Vitamin C.</w:t>
-      </w:r>
-    </w:p>
     <w:bookmarkStart w:id="35" w:name="test-at-dose-of-1.0."/>
     <w:p>
       <w:pPr>
@@ -1677,7 +1681,22 @@
         <w:t xml:space="preserve">The anlaysis shows that for OJ10 and VC10 using the Two Sample t-test the t-statistic is 18 and the confidence interval is 2.8407 and 9.0193.</w:t>
       </w:r>
     </w:p>
-    <w:bookmarkStart w:id="36" w:name="test-at-dose-of-2.0"/>
+    <w:bookmarkStart w:id="36" w:name="for-var.equalfalse"/>
+    <w:p>
+      <w:pPr>
+        <w:pStyle w:val="Heading3"/>
+      </w:pPr>
+      <w:r>
+        <w:t xml:space="preserve">For var.equal=FALSE</w:t>
+      </w:r>
+    </w:p>
+    <w:bookmarkEnd w:id="36"/>
+    <w:p>
+      <w:r>
+        <w:t xml:space="preserve">Note that for the assumption var.equal=FALSE analysis shows the t-statistic is 15.3577 and the confidence interval is 2.8021 and 9.0579. Not significantly different than above.</w:t>
+      </w:r>
+    </w:p>
+    <w:bookmarkStart w:id="37" w:name="test-at-dose-of-2.0"/>
     <w:p>
       <w:pPr>
         <w:pStyle w:val="Heading4"/>
@@ -1686,7 +1705,7 @@
         <w:t xml:space="preserve">Test at dose of 2.0</w:t>
       </w:r>
     </w:p>
-    <w:bookmarkEnd w:id="36"/>
+    <w:bookmarkEnd w:id="37"/>
     <w:p>
       <w:pPr>
         <w:pStyle w:val="SourceCode"/>
@@ -1751,7 +1770,7 @@
         <w:t xml:space="preserve">The anlaysis shows that for OJ20 and VC20 using the Two Sample t-test the t-statistic is 18 and the confidence interval is -3.723 and 3.563.</w:t>
       </w:r>
     </w:p>
-    <w:bookmarkStart w:id="37" w:name="assumptions"/>
+    <w:bookmarkStart w:id="38" w:name="assumptions"/>
     <w:p>
       <w:pPr>
         <w:pStyle w:val="Heading2"/>
@@ -1760,13 +1779,13 @@
         <w:t xml:space="preserve">Assumptions</w:t>
       </w:r>
     </w:p>
-    <w:bookmarkEnd w:id="37"/>
-    <w:p>
-      <w:r>
-        <w:t xml:space="preserve">Here I assume that the variances of the distributions are equal between the Orange Juice and the Vitamin C populations.</w:t>
-      </w:r>
-    </w:p>
-    <w:bookmarkStart w:id="38" w:name="conclusion-1"/>
+    <w:bookmarkEnd w:id="38"/>
+    <w:p>
+      <w:r>
+        <w:t xml:space="preserve">Here I assume that the variances of the distributions are equal between the Orange Juice and the Vitamin C populations. I tested this in one case and found it be not e important.</w:t>
+      </w:r>
+    </w:p>
+    <w:bookmarkStart w:id="39" w:name="conclusion-1"/>
     <w:p>
       <w:pPr>
         <w:pStyle w:val="Heading2"/>
@@ -1775,7 +1794,7 @@
         <w:t xml:space="preserve">Conclusion</w:t>
       </w:r>
     </w:p>
-    <w:bookmarkEnd w:id="38"/>
+    <w:bookmarkEnd w:id="39"/>
     <w:p>
       <w:r>
         <w:t xml:space="preserve">The hypothesis that Orange Juice is more effective than Vitamin C in tooth length increases is</w:t>
@@ -1798,7 +1817,7 @@
     </w:p>
     <w:p>
       <w:r>
-        <w:t xml:space="preserve">However, at lower doses, it does appear Orange Juice is more effective.</w:t>
+        <w:t xml:space="preserve">However, at lower dose = 1.0, Orange Juice is more effective than vitamin C to a high degree of statistical signifance since the confidence interval does not contain zero.</w:t>
       </w:r>
     </w:p>
   </w:body>
@@ -1812,7 +1831,7 @@
 <file path=word/numbering.xml><?xml version="1.0" encoding="utf-8"?>
 <w:numbering xmlns:w="http://schemas.openxmlformats.org/wordprocessingml/2006/main">
   <w:abstractNum w:abstractNumId="0">
-    <w:nsid w:val="4b4083da"/>
+    <w:nsid w:val="2ab755d3"/>
     <w:multiLevelType w:val="multilevel"/>
     <w:lvl w:ilvl="0">
       <w:numFmt w:val="bullet"/>

</xml_diff>